<commit_message>
second table almost done
</commit_message>
<xml_diff>
--- a/0.docx
+++ b/0.docx
@@ -10,13 +10,13 @@
         </w:numPr>
         <w:jc w:val="both"/>
         <w:rPr>
-          <w:rFonts w:ascii="ISOCPEUR" w:hAnsi="ISOCPEUR"/>
+          <w:rFonts w:ascii="Arial" w:hAnsi="Arial" w:cs="Arial"/>
           <w:b/>
         </w:rPr>
       </w:pPr>
       <w:r>
         <w:rPr>
-          <w:rFonts w:ascii="ISOCPEUR" w:hAnsi="ISOCPEUR"/>
+          <w:rFonts w:ascii="Arial" w:hAnsi="Arial" w:cs="Arial"/>
           <w:b/>
         </w:rPr>
         <w:t xml:space="preserve">Наружные стены </w:t>
@@ -517,8 +517,19 @@
         </w:tc>
       </w:tr>
     </w:tbl>
-    <w:p/>
     <w:p>
+      <w:pPr>
+        <w:rPr>
+          <w:rFonts w:ascii="Arial" w:hAnsi="Arial" w:cs="Arial"/>
+        </w:rPr>
+      </w:pPr>
+    </w:p>
+    <w:p>
+      <w:pPr>
+        <w:rPr>
+          <w:rFonts w:ascii="Arial" w:hAnsi="Arial" w:cs="Arial"/>
+        </w:rPr>
+      </w:pPr>
       <w:bookmarkStart w:id="0" w:name="_GoBack"/>
       <w:bookmarkEnd w:id="0"/>
     </w:p>

</xml_diff>